<commit_message>
Changed UML jpeg in proposal
</commit_message>
<xml_diff>
--- a/Project Proposal.docx
+++ b/Project Proposal.docx
@@ -279,7 +279,6 @@
     <w:p/>
     <w:p/>
     <w:p>
-      <w:bookmarkStart w:id="0" w:name="_GoBack"/>
       <w:r>
         <w:rPr>
           <w:noProof/>
@@ -287,9 +286,9 @@
         <w:lastRenderedPageBreak/>
         <w:drawing>
           <wp:inline distT="0" distB="0" distL="0" distR="0">
-            <wp:extent cx="5943600" cy="6597015"/>
+            <wp:extent cx="6447642" cy="5048250"/>
             <wp:effectExtent l="0" t="0" r="0" b="0"/>
-            <wp:docPr id="2" name="Picture 2"/>
+            <wp:docPr id="1" name="Picture 1"/>
             <wp:cNvGraphicFramePr>
               <a:graphicFrameLocks xmlns:a="http://schemas.openxmlformats.org/drawingml/2006/main" noChangeAspect="1"/>
             </wp:cNvGraphicFramePr>
@@ -315,7 +314,7 @@
                   <pic:spPr>
                     <a:xfrm>
                       <a:off x="0" y="0"/>
-                      <a:ext cx="5943600" cy="6597015"/>
+                      <a:ext cx="6447642" cy="5048250"/>
                     </a:xfrm>
                     <a:prstGeom prst="rect">
                       <a:avLst/>
@@ -327,6 +326,7 @@
           </wp:inline>
         </w:drawing>
       </w:r>
+      <w:bookmarkStart w:id="0" w:name="_GoBack"/>
       <w:bookmarkEnd w:id="0"/>
     </w:p>
     <w:sectPr>

</xml_diff>